<commit_message>
show dimension in template and form
</commit_message>
<xml_diff>
--- a/app/templates/relat/relat_template.docx
+++ b/app/templates/relat/relat_template.docx
@@ -3913,16 +3913,16 @@
         <w:tblLook w:val="04A0" w:firstRow="1" w:lastRow="0" w:firstColumn="1" w:lastColumn="0" w:noHBand="0" w:noVBand="1"/>
       </w:tblPr>
       <w:tblGrid>
-        <w:gridCol w:w="839"/>
-        <w:gridCol w:w="838"/>
-        <w:gridCol w:w="957"/>
-        <w:gridCol w:w="1314"/>
-        <w:gridCol w:w="1241"/>
-        <w:gridCol w:w="1168"/>
-        <w:gridCol w:w="1268"/>
-        <w:gridCol w:w="1493"/>
-        <w:gridCol w:w="838"/>
-        <w:gridCol w:w="898"/>
+        <w:gridCol w:w="600"/>
+        <w:gridCol w:w="599"/>
+        <w:gridCol w:w="1558"/>
+        <w:gridCol w:w="1382"/>
+        <w:gridCol w:w="1341"/>
+        <w:gridCol w:w="1393"/>
+        <w:gridCol w:w="1448"/>
+        <w:gridCol w:w="1298"/>
+        <w:gridCol w:w="599"/>
+        <w:gridCol w:w="636"/>
       </w:tblGrid>
       <w:tr>
         <w:trPr>
@@ -4758,6 +4758,22 @@
                 <w:szCs w:val="18"/>
               </w:rPr>
             </w:pPr>
+            <w:r>
+              <w:rPr>
+                <w:rFonts w:ascii="Arial" w:hAnsi="Arial" w:cs="Arial"/>
+                <w:sz w:val="18"/>
+                <w:szCs w:val="18"/>
+              </w:rPr>
+              <w:t>{{item.dimensao_padrao.comprimento}}</w:t>
+            </w:r>
+            <w:r>
+              <w:rPr>
+                <w:rFonts w:ascii="Arial" w:hAnsi="Arial" w:cs="Arial"/>
+                <w:sz w:val="18"/>
+                <w:szCs w:val="18"/>
+              </w:rPr>
+              <w:t>±3mm</w:t>
+            </w:r>
           </w:p>
         </w:tc>
         <w:tc>
@@ -4780,6 +4796,22 @@
                 <w:szCs w:val="18"/>
               </w:rPr>
             </w:pPr>
+            <w:r>
+              <w:rPr>
+                <w:rFonts w:ascii="Arial" w:hAnsi="Arial" w:cs="Arial"/>
+                <w:sz w:val="18"/>
+                <w:szCs w:val="18"/>
+              </w:rPr>
+              <w:t>{{item.dimensao_padrao.largura}}</w:t>
+            </w:r>
+            <w:r>
+              <w:rPr>
+                <w:rFonts w:ascii="Arial" w:hAnsi="Arial" w:cs="Arial"/>
+                <w:sz w:val="18"/>
+                <w:szCs w:val="18"/>
+              </w:rPr>
+              <w:t>±2mm</w:t>
+            </w:r>
           </w:p>
         </w:tc>
         <w:tc>
@@ -4802,6 +4834,22 @@
                 <w:szCs w:val="18"/>
               </w:rPr>
             </w:pPr>
+            <w:r>
+              <w:rPr>
+                <w:rFonts w:ascii="Arial" w:hAnsi="Arial" w:cs="Arial"/>
+                <w:sz w:val="18"/>
+                <w:szCs w:val="18"/>
+              </w:rPr>
+              <w:t>{{item.dimensao_padrao.altura}}</w:t>
+            </w:r>
+            <w:r>
+              <w:rPr>
+                <w:rFonts w:ascii="Arial" w:hAnsi="Arial" w:cs="Arial"/>
+                <w:sz w:val="18"/>
+                <w:szCs w:val="18"/>
+              </w:rPr>
+              <w:t>±3mm</w:t>
+            </w:r>
           </w:p>
         </w:tc>
         <w:tc>
@@ -4824,6 +4872,46 @@
                 <w:szCs w:val="18"/>
               </w:rPr>
             </w:pPr>
+            <w:r>
+              <w:rPr>
+                <w:rFonts w:ascii="Arial" w:hAnsi="Arial" w:cs="Arial"/>
+                <w:sz w:val="18"/>
+                <w:szCs w:val="18"/>
+              </w:rPr>
+              <w:t xml:space="preserve">≥ </w:t>
+            </w:r>
+            <w:r>
+              <w:rPr>
+                <w:rFonts w:ascii="Arial" w:hAnsi="Arial" w:cs="Arial"/>
+                <w:sz w:val="18"/>
+                <w:szCs w:val="18"/>
+              </w:rPr>
+              <w:t>{{item.dimensao_padrao.</w:t>
+            </w:r>
+            <w:r>
+              <w:rPr>
+                <w:rFonts w:ascii="Arial" w:hAnsi="Arial" w:cs="Arial"/>
+                <w:sz w:val="18"/>
+                <w:szCs w:val="18"/>
+              </w:rPr>
+              <w:t>paredes_</w:t>
+            </w:r>
+            <w:r>
+              <w:rPr>
+                <w:rFonts w:ascii="Arial" w:hAnsi="Arial" w:cs="Arial"/>
+                <w:sz w:val="18"/>
+                <w:szCs w:val="18"/>
+              </w:rPr>
+              <w:t>long}}</w:t>
+            </w:r>
+            <w:r>
+              <w:rPr>
+                <w:rFonts w:ascii="Arial" w:hAnsi="Arial" w:cs="Arial"/>
+                <w:sz w:val="18"/>
+                <w:szCs w:val="18"/>
+              </w:rPr>
+              <w:t xml:space="preserve"> mm</w:t>
+            </w:r>
           </w:p>
         </w:tc>
         <w:tc>
@@ -4846,6 +4934,48 @@
                 <w:szCs w:val="18"/>
               </w:rPr>
             </w:pPr>
+            <w:r>
+              <w:rPr>
+                <w:rFonts w:ascii="Arial" w:hAnsi="Arial" w:cs="Arial"/>
+                <w:sz w:val="18"/>
+                <w:szCs w:val="18"/>
+              </w:rPr>
+              <w:t xml:space="preserve">≥ </w:t>
+            </w:r>
+            <w:r>
+              <w:rPr>
+                <w:rFonts w:ascii="Arial" w:hAnsi="Arial" w:cs="Arial"/>
+                <w:sz w:val="18"/>
+                <w:szCs w:val="18"/>
+              </w:rPr>
+              <w:t>{{item.dimensao_padrao.</w:t>
+            </w:r>
+            <w:r>
+              <w:rPr>
+                <w:rFonts w:ascii="Arial" w:hAnsi="Arial" w:cs="Arial"/>
+                <w:sz w:val="18"/>
+                <w:szCs w:val="18"/>
+              </w:rPr>
+              <w:t>paredes_</w:t>
+            </w:r>
+            <w:bookmarkStart w:id="2" w:name="_GoBack"/>
+            <w:bookmarkEnd w:id="2"/>
+            <w:r>
+              <w:rPr>
+                <w:rFonts w:ascii="Arial" w:hAnsi="Arial" w:cs="Arial"/>
+                <w:sz w:val="18"/>
+                <w:szCs w:val="18"/>
+              </w:rPr>
+              <w:t>transv}}</w:t>
+            </w:r>
+            <w:r>
+              <w:rPr>
+                <w:rFonts w:ascii="Arial" w:hAnsi="Arial" w:cs="Arial"/>
+                <w:sz w:val="18"/>
+                <w:szCs w:val="18"/>
+              </w:rPr>
+              <w:t xml:space="preserve"> mm</w:t>
+            </w:r>
           </w:p>
         </w:tc>
         <w:tc>
@@ -4868,6 +4998,30 @@
                 <w:szCs w:val="18"/>
               </w:rPr>
             </w:pPr>
+            <w:r>
+              <w:rPr>
+                <w:rFonts w:ascii="Arial" w:hAnsi="Arial" w:cs="Arial"/>
+                <w:sz w:val="18"/>
+                <w:szCs w:val="18"/>
+              </w:rPr>
+              <w:t xml:space="preserve">≥ </w:t>
+            </w:r>
+            <w:r>
+              <w:rPr>
+                <w:rFonts w:ascii="Arial" w:hAnsi="Arial" w:cs="Arial"/>
+                <w:sz w:val="18"/>
+                <w:szCs w:val="18"/>
+              </w:rPr>
+              <w:t>{{item.dimensao_padrao.espessura}}</w:t>
+            </w:r>
+            <w:r>
+              <w:rPr>
+                <w:rFonts w:ascii="Arial" w:hAnsi="Arial" w:cs="Arial"/>
+                <w:sz w:val="18"/>
+                <w:szCs w:val="18"/>
+              </w:rPr>
+              <w:t xml:space="preserve"> mm</w:t>
+            </w:r>
           </w:p>
         </w:tc>
         <w:tc>
@@ -7821,8 +7975,6 @@
             </w:r>
           </w:p>
         </w:tc>
-        <w:bookmarkStart w:id="2" w:name="_GoBack"/>
-        <w:bookmarkEnd w:id="2"/>
       </w:tr>
       <w:tr>
         <w:trPr>
@@ -8836,7 +8988,15 @@
                 <w:sz w:val="20"/>
                 <w:szCs w:val="20"/>
               </w:rPr>
-              <w:t>resultado[4]</w:t>
+              <w:t>resultado[</w:t>
+            </w:r>
+            <w:r>
+              <w:rPr>
+                <w:sz w:val="20"/>
+                <w:szCs w:val="20"/>
+              </w:rPr>
+              <w:lastRenderedPageBreak/>
+              <w:t>4]</w:t>
             </w:r>
           </w:p>
           <w:p>
@@ -8906,6 +9066,7 @@
                 <w:sz w:val="20"/>
                 <w:szCs w:val="20"/>
               </w:rPr>
+              <w:lastRenderedPageBreak/>
               <w:t>{{</w:t>
             </w:r>
             <w:r>
@@ -8934,7 +9095,15 @@
                 <w:sz w:val="20"/>
                 <w:szCs w:val="20"/>
               </w:rPr>
-              <w:t>resultado[4]</w:t>
+              <w:t>resultado[</w:t>
+            </w:r>
+            <w:r>
+              <w:rPr>
+                <w:sz w:val="20"/>
+                <w:szCs w:val="20"/>
+              </w:rPr>
+              <w:lastRenderedPageBreak/>
+              <w:t>4]</w:t>
             </w:r>
           </w:p>
           <w:p>
@@ -8990,6 +9159,7 @@
                 <w:sz w:val="20"/>
                 <w:szCs w:val="20"/>
               </w:rPr>
+              <w:lastRenderedPageBreak/>
               <w:t>{{</w:t>
             </w:r>
             <w:r>
@@ -9620,7 +9790,15 @@
                 <w:sz w:val="20"/>
                 <w:szCs w:val="20"/>
               </w:rPr>
-              <w:t>resultado[4]</w:t>
+              <w:t>resultado[</w:t>
+            </w:r>
+            <w:r>
+              <w:rPr>
+                <w:sz w:val="20"/>
+                <w:szCs w:val="20"/>
+              </w:rPr>
+              <w:lastRenderedPageBreak/>
+              <w:t>4]</w:t>
             </w:r>
           </w:p>
           <w:p>
@@ -9676,6 +9854,7 @@
                 <w:sz w:val="20"/>
                 <w:szCs w:val="20"/>
               </w:rPr>
+              <w:lastRenderedPageBreak/>
               <w:t>{{</w:t>
             </w:r>
             <w:r>
@@ -9726,6 +9905,7 @@
                 <w:sz w:val="20"/>
                 <w:szCs w:val="20"/>
               </w:rPr>
+              <w:lastRenderedPageBreak/>
               <w:t>.resistencia</w:t>
             </w:r>
             <w:r>
@@ -9765,6 +9945,7 @@
                 <w:sz w:val="20"/>
                 <w:szCs w:val="20"/>
               </w:rPr>
+              <w:lastRenderedPageBreak/>
               <w:t>{{</w:t>
             </w:r>
             <w:r>
@@ -10882,7 +11063,6 @@
           <w:sz w:val="24"/>
           <w:szCs w:val="24"/>
         </w:rPr>
-        <w:lastRenderedPageBreak/>
         <w:t xml:space="preserve">A amostra ensaiada </w:t>
       </w:r>
       <w:r>
@@ -11152,7 +11332,36 @@
           <w:sz w:val="24"/>
           <w:szCs w:val="24"/>
         </w:rPr>
-        <w:t>C</w:t>
+        <w:t>{{</w:t>
+      </w:r>
+      <w:r>
+        <w:rPr>
+          <w:rFonts w:ascii="Arial" w:hAnsi="Arial" w:cs="Arial"/>
+          <w:b/>
+          <w:color w:val="000000" w:themeColor="text1"/>
+          <w:sz w:val="24"/>
+          <w:szCs w:val="24"/>
+        </w:rPr>
+        <w:t xml:space="preserve"> </w:t>
+      </w:r>
+      <w:r>
+        <w:rPr>
+          <w:rFonts w:ascii="Arial" w:hAnsi="Arial" w:cs="Arial"/>
+          <w:b/>
+          <w:color w:val="000000" w:themeColor="text1"/>
+          <w:sz w:val="24"/>
+          <w:szCs w:val="24"/>
+        </w:rPr>
+        <w:t>item</w:t>
+      </w:r>
+      <w:r>
+        <w:rPr>
+          <w:rFonts w:ascii="Arial" w:hAnsi="Arial" w:cs="Arial"/>
+          <w:b/>
+          <w:sz w:val="24"/>
+          <w:szCs w:val="24"/>
+        </w:rPr>
+        <w:t xml:space="preserve"> .classe}}</w:t>
       </w:r>
       <w:r>
         <w:rPr>
@@ -13483,7 +13692,7 @@
             </wp:anchor>
           </w:drawing>
         </mc:Choice>
-        <mc:Fallback xmlns:w16sdtdh="http://schemas.microsoft.com/office/word/2020/wordml/sdtdatahash" xmlns:w16="http://schemas.microsoft.com/office/word/2018/wordml" xmlns:w16cid="http://schemas.microsoft.com/office/word/2016/wordml/cid" xmlns:w16cex="http://schemas.microsoft.com/office/word/2018/wordml/cex" xmlns:am3d="http://schemas.microsoft.com/office/drawing/2017/model3d" xmlns:aink="http://schemas.microsoft.com/office/drawing/2016/ink" xmlns:cx8="http://schemas.microsoft.com/office/drawing/2016/5/14/chartex" xmlns:cx7="http://schemas.microsoft.com/office/drawing/2016/5/13/chartex" xmlns:cx6="http://schemas.microsoft.com/office/drawing/2016/5/12/chartex" xmlns:cx5="http://schemas.microsoft.com/office/drawing/2016/5/11/chartex" xmlns:cx4="http://schemas.microsoft.com/office/drawing/2016/5/10/chartex" xmlns:cx3="http://schemas.microsoft.com/office/drawing/2016/5/9/chartex" xmlns:cx2="http://schemas.microsoft.com/office/drawing/2015/10/21/chartex" xmlns:cx1="http://schemas.microsoft.com/office/drawing/2015/9/8/chartex">
+        <mc:Fallback xmlns:cx1="http://schemas.microsoft.com/office/drawing/2015/9/8/chartex" xmlns:cx2="http://schemas.microsoft.com/office/drawing/2015/10/21/chartex" xmlns:cx3="http://schemas.microsoft.com/office/drawing/2016/5/9/chartex" xmlns:cx4="http://schemas.microsoft.com/office/drawing/2016/5/10/chartex" xmlns:cx5="http://schemas.microsoft.com/office/drawing/2016/5/11/chartex" xmlns:cx6="http://schemas.microsoft.com/office/drawing/2016/5/12/chartex" xmlns:cx7="http://schemas.microsoft.com/office/drawing/2016/5/13/chartex" xmlns:cx8="http://schemas.microsoft.com/office/drawing/2016/5/14/chartex" xmlns:aink="http://schemas.microsoft.com/office/drawing/2016/ink" xmlns:am3d="http://schemas.microsoft.com/office/drawing/2017/model3d" xmlns:w16cex="http://schemas.microsoft.com/office/word/2018/wordml/cex" xmlns:w16cid="http://schemas.microsoft.com/office/word/2016/wordml/cid" xmlns:w16="http://schemas.microsoft.com/office/word/2018/wordml" xmlns:w16sdtdh="http://schemas.microsoft.com/office/word/2020/wordml/sdtdatahash">
           <w:pict>
             <v:line w14:anchorId="61A4C2B7" id="Line 3" o:spid="_x0000_s1026" style="position:absolute;z-index:-16171520;visibility:visible;mso-wrap-style:square;mso-width-percent:0;mso-height-percent:0;mso-wrap-distance-left:9pt;mso-wrap-distance-top:0;mso-wrap-distance-right:9pt;mso-wrap-distance-bottom:0;mso-position-horizontal:absolute;mso-position-horizontal-relative:page;mso-position-vertical:absolute;mso-position-vertical-relative:page;mso-width-percent:0;mso-height-percent:0;mso-width-relative:page;mso-height-relative:page" from="35.45pt,93.75pt" to="539.45pt,93.75pt" o:gfxdata="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">
               <w10:wrap anchorx="page" anchory="page"/>
@@ -16478,7 +16687,7 @@
 </file>
 
 <file path=customXml/itemProps1.xml><?xml version="1.0" encoding="utf-8"?>
-<ds:datastoreItem xmlns:ds="http://schemas.openxmlformats.org/officeDocument/2006/customXml" ds:itemID="{8EB20C37-7530-4F3F-B01D-75987986ECFB}">
+<ds:datastoreItem xmlns:ds="http://schemas.openxmlformats.org/officeDocument/2006/customXml" ds:itemID="{5D5DAFCD-C1C7-4887-8252-4E75D76EF65F}">
   <ds:schemaRefs>
     <ds:schemaRef ds:uri="http://schemas.openxmlformats.org/officeDocument/2006/bibliography"/>
   </ds:schemaRefs>

</xml_diff>